<commit_message>
Updated Task 6 explanation
The explanation document has been updated for the reworking of task 6
under the correct Qwt API.
</commit_message>
<xml_diff>
--- a/Task 4-6 Explanation.docx
+++ b/Task 4-6 Explanation.docx
@@ -219,7 +219,7 @@
           <v:shape id="_x0000_i1025" type="#_x0000_t75" style="width:451.5pt;height:24pt" o:ole="">
             <v:imagedata r:id="rId5" o:title=""/>
           </v:shape>
-          <o:OLEObject Type="Embed" ProgID="Word.Document.12" ShapeID="_x0000_i1025" DrawAspect="Content" ObjectID="_1462720321" r:id="rId6">
+          <o:OLEObject Type="Embed" ProgID="Word.Document.12" ShapeID="_x0000_i1025" DrawAspect="Content" ObjectID="_1462885056" r:id="rId6">
             <o:FieldCodes>\s</o:FieldCodes>
           </o:OLEObject>
         </w:object>
@@ -267,7 +267,7 @@
           <v:shape id="_x0000_i1026" type="#_x0000_t75" style="width:451.5pt;height:24pt" o:ole="">
             <v:imagedata r:id="rId7" o:title=""/>
           </v:shape>
-          <o:OLEObject Type="Embed" ProgID="Word.Document.12" ShapeID="_x0000_i1026" DrawAspect="Content" ObjectID="_1462720322" r:id="rId8">
+          <o:OLEObject Type="Embed" ProgID="Word.Document.12" ShapeID="_x0000_i1026" DrawAspect="Content" ObjectID="_1462885057" r:id="rId8">
             <o:FieldCodes>\s</o:FieldCodes>
           </o:OLEObject>
         </w:object>
@@ -357,19 +357,7 @@
         <w:rPr>
           <w:rFonts w:ascii="Times New Roman" w:hAnsi="Times New Roman" w:cs="Times New Roman"/>
         </w:rPr>
-        <w:t xml:space="preserve"> file </w:t>
-      </w:r>
-      <w:r>
-        <w:rPr>
-          <w:rFonts w:ascii="Times New Roman" w:hAnsi="Times New Roman" w:cs="Times New Roman"/>
-        </w:rPr>
-        <w:t>extensions</w:t>
-      </w:r>
-      <w:r>
-        <w:rPr>
-          <w:rFonts w:ascii="Times New Roman" w:hAnsi="Times New Roman" w:cs="Times New Roman"/>
-        </w:rPr>
-        <w:t xml:space="preserve">) and header files (.h file extensions) originally, but this </w:t>
+        <w:t xml:space="preserve"> file extensions) and header files (.h file extensions) originally, but this </w:t>
       </w:r>
       <w:r>
         <w:rPr>
@@ -432,7 +420,7 @@
           <w:color w:val="000000" w:themeColor="text1"/>
           <w:u w:val="single"/>
         </w:rPr>
-        <w:t>5</w:t>
+        <w:t>6</w:t>
       </w:r>
       <w:r>
         <w:rPr>
@@ -663,7 +651,7 @@
           <v:shape id="_x0000_i1027" type="#_x0000_t75" style="width:451.5pt;height:87pt" o:ole="">
             <v:imagedata r:id="rId9" o:title=""/>
           </v:shape>
-          <o:OLEObject Type="Embed" ProgID="Word.Document.12" ShapeID="_x0000_i1027" DrawAspect="Content" ObjectID="_1462720323" r:id="rId10">
+          <o:OLEObject Type="Embed" ProgID="Word.Document.12" ShapeID="_x0000_i1027" DrawAspect="Content" ObjectID="_1462885058" r:id="rId10">
             <o:FieldCodes>\s</o:FieldCodes>
           </o:OLEObject>
         </w:object>
@@ -806,7 +794,7 @@
           <v:shape id="_x0000_i1028" type="#_x0000_t75" style="width:451.5pt;height:361.5pt" o:ole="">
             <v:imagedata r:id="rId11" o:title=""/>
           </v:shape>
-          <o:OLEObject Type="Embed" ProgID="Word.Document.12" ShapeID="_x0000_i1028" DrawAspect="Content" ObjectID="_1462720324" r:id="rId12">
+          <o:OLEObject Type="Embed" ProgID="Word.Document.12" ShapeID="_x0000_i1028" DrawAspect="Content" ObjectID="_1462885059" r:id="rId12">
             <o:FieldCodes>\s</o:FieldCodes>
           </o:OLEObject>
         </w:object>
@@ -818,8 +806,6 @@
           <w:rFonts w:ascii="Times New Roman" w:hAnsi="Times New Roman" w:cs="Times New Roman"/>
         </w:rPr>
       </w:pPr>
-      <w:bookmarkStart w:id="4" w:name="_GoBack"/>
-      <w:bookmarkEnd w:id="4"/>
     </w:p>
     <w:p>
       <w:pPr>
@@ -836,8 +822,8 @@
         <w:t>Finally the code originally used to plot points on the graph is replaced with the following:</w:t>
       </w:r>
     </w:p>
-    <w:bookmarkStart w:id="5" w:name="_MON_1462719581"/>
-    <w:bookmarkEnd w:id="5"/>
+    <w:bookmarkStart w:id="4" w:name="_MON_1462719581"/>
+    <w:bookmarkEnd w:id="4"/>
     <w:p>
       <w:pPr>
         <w:spacing w:after="120"/>
@@ -853,7 +839,7 @@
           <v:shape id="_x0000_i1029" type="#_x0000_t75" style="width:451.5pt;height:101.25pt" o:ole="">
             <v:imagedata r:id="rId13" o:title=""/>
           </v:shape>
-          <o:OLEObject Type="Embed" ProgID="Word.Document.12" ShapeID="_x0000_i1029" DrawAspect="Content" ObjectID="_1462720325" r:id="rId14">
+          <o:OLEObject Type="Embed" ProgID="Word.Document.12" ShapeID="_x0000_i1029" DrawAspect="Content" ObjectID="_1462885060" r:id="rId14">
             <o:FieldCodes>\s</o:FieldCodes>
           </o:OLEObject>
         </w:object>
@@ -991,6 +977,571 @@
           </wp:inline>
         </w:drawing>
       </w:r>
+    </w:p>
+    <w:p>
+      <w:pPr>
+        <w:spacing w:after="120"/>
+        <w:rPr>
+          <w:rFonts w:ascii="Times New Roman" w:hAnsi="Times New Roman" w:cs="Times New Roman"/>
+        </w:rPr>
+      </w:pPr>
+    </w:p>
+    <w:p>
+      <w:pPr>
+        <w:spacing w:after="120"/>
+        <w:rPr>
+          <w:rFonts w:ascii="Times New Roman" w:hAnsi="Times New Roman" w:cs="Times New Roman"/>
+        </w:rPr>
+      </w:pPr>
+    </w:p>
+    <w:p>
+      <w:pPr>
+        <w:spacing w:after="120"/>
+        <w:rPr>
+          <w:rFonts w:ascii="Times New Roman" w:hAnsi="Times New Roman" w:cs="Times New Roman"/>
+        </w:rPr>
+      </w:pPr>
+    </w:p>
+    <w:p>
+      <w:pPr>
+        <w:spacing w:after="120"/>
+        <w:rPr>
+          <w:rFonts w:ascii="Times New Roman" w:hAnsi="Times New Roman" w:cs="Times New Roman"/>
+        </w:rPr>
+      </w:pPr>
+    </w:p>
+    <w:p>
+      <w:pPr>
+        <w:spacing w:after="120"/>
+        <w:rPr>
+          <w:rFonts w:ascii="Times New Roman" w:hAnsi="Times New Roman" w:cs="Times New Roman"/>
+        </w:rPr>
+      </w:pPr>
+    </w:p>
+    <w:p>
+      <w:pPr>
+        <w:spacing w:after="120"/>
+        <w:rPr>
+          <w:rFonts w:ascii="Times New Roman" w:hAnsi="Times New Roman" w:cs="Times New Roman"/>
+        </w:rPr>
+      </w:pPr>
+    </w:p>
+    <w:p>
+      <w:pPr>
+        <w:spacing w:after="120"/>
+        <w:rPr>
+          <w:rFonts w:ascii="Times New Roman" w:hAnsi="Times New Roman" w:cs="Times New Roman"/>
+        </w:rPr>
+      </w:pPr>
+    </w:p>
+    <w:p>
+      <w:pPr>
+        <w:spacing w:after="120"/>
+        <w:rPr>
+          <w:rFonts w:ascii="Times New Roman" w:hAnsi="Times New Roman" w:cs="Times New Roman"/>
+        </w:rPr>
+      </w:pPr>
+    </w:p>
+    <w:p>
+      <w:pPr>
+        <w:spacing w:after="120"/>
+        <w:rPr>
+          <w:rFonts w:ascii="Times New Roman" w:hAnsi="Times New Roman" w:cs="Times New Roman"/>
+        </w:rPr>
+      </w:pPr>
+    </w:p>
+    <w:p>
+      <w:pPr>
+        <w:pStyle w:val="Heading1"/>
+        <w:spacing w:before="0"/>
+        <w:jc w:val="both"/>
+        <w:rPr>
+          <w:color w:val="000000" w:themeColor="text1"/>
+          <w:u w:val="single"/>
+        </w:rPr>
+      </w:pPr>
+      <w:r>
+        <w:rPr>
+          <w:color w:val="000000" w:themeColor="text1"/>
+          <w:u w:val="single"/>
+        </w:rPr>
+        <w:lastRenderedPageBreak/>
+        <w:t xml:space="preserve">Task </w:t>
+      </w:r>
+      <w:r>
+        <w:rPr>
+          <w:color w:val="000000" w:themeColor="text1"/>
+          <w:u w:val="single"/>
+        </w:rPr>
+        <w:t>6</w:t>
+      </w:r>
+      <w:r>
+        <w:rPr>
+          <w:color w:val="000000" w:themeColor="text1"/>
+          <w:u w:val="single"/>
+        </w:rPr>
+        <w:t xml:space="preserve"> – </w:t>
+      </w:r>
+      <w:proofErr w:type="spellStart"/>
+      <w:r>
+        <w:rPr>
+          <w:color w:val="000000" w:themeColor="text1"/>
+          <w:u w:val="single"/>
+        </w:rPr>
+        <w:t>Q</w:t>
+      </w:r>
+      <w:r>
+        <w:rPr>
+          <w:color w:val="000000" w:themeColor="text1"/>
+          <w:u w:val="single"/>
+        </w:rPr>
+        <w:t>w</w:t>
+      </w:r>
+      <w:r>
+        <w:rPr>
+          <w:color w:val="000000" w:themeColor="text1"/>
+          <w:u w:val="single"/>
+        </w:rPr>
+        <w:t>t</w:t>
+      </w:r>
+      <w:proofErr w:type="spellEnd"/>
+      <w:r>
+        <w:rPr>
+          <w:color w:val="000000" w:themeColor="text1"/>
+          <w:u w:val="single"/>
+        </w:rPr>
+        <w:t xml:space="preserve"> Exercise Explanation</w:t>
+      </w:r>
+      <w:r>
+        <w:rPr>
+          <w:color w:val="000000" w:themeColor="text1"/>
+          <w:u w:val="single"/>
+        </w:rPr>
+        <w:t xml:space="preserve"> (Update)</w:t>
+      </w:r>
+    </w:p>
+    <w:p>
+      <w:pPr>
+        <w:pStyle w:val="Heading2"/>
+        <w:jc w:val="both"/>
+        <w:rPr>
+          <w:color w:val="000000" w:themeColor="text1"/>
+        </w:rPr>
+      </w:pPr>
+      <w:r>
+        <w:rPr>
+          <w:color w:val="000000" w:themeColor="text1"/>
+        </w:rPr>
+        <w:t xml:space="preserve">Task: </w:t>
+      </w:r>
+    </w:p>
+    <w:p>
+      <w:pPr>
+        <w:pStyle w:val="NoSpacing"/>
+        <w:jc w:val="both"/>
+        <w:rPr>
+          <w:rFonts w:ascii="Times New Roman" w:hAnsi="Times New Roman" w:cs="Times New Roman"/>
+        </w:rPr>
+      </w:pPr>
+      <w:r>
+        <w:rPr>
+          <w:rFonts w:ascii="Times New Roman" w:hAnsi="Times New Roman" w:cs="Times New Roman"/>
+        </w:rPr>
+        <w:t xml:space="preserve">Explain, providing a </w:t>
+      </w:r>
+      <w:r>
+        <w:rPr>
+          <w:rFonts w:ascii="Times New Roman" w:hAnsi="Times New Roman" w:cs="Times New Roman"/>
+        </w:rPr>
+        <w:t>source snippet</w:t>
+      </w:r>
+      <w:r>
+        <w:rPr>
+          <w:rFonts w:ascii="Times New Roman" w:hAnsi="Times New Roman" w:cs="Times New Roman"/>
+        </w:rPr>
+        <w:t>,</w:t>
+      </w:r>
+      <w:r>
+        <w:rPr>
+          <w:rFonts w:ascii="Times New Roman" w:hAnsi="Times New Roman" w:cs="Times New Roman"/>
+        </w:rPr>
+        <w:t xml:space="preserve"> how you would modify </w:t>
+      </w:r>
+      <w:proofErr w:type="spellStart"/>
+      <w:r>
+        <w:rPr>
+          <w:rFonts w:ascii="Times New Roman" w:hAnsi="Times New Roman" w:cs="Times New Roman"/>
+        </w:rPr>
+        <w:t>Q</w:t>
+      </w:r>
+      <w:r>
+        <w:rPr>
+          <w:rFonts w:ascii="Times New Roman" w:hAnsi="Times New Roman" w:cs="Times New Roman"/>
+        </w:rPr>
+        <w:t>w</w:t>
+      </w:r>
+      <w:r>
+        <w:rPr>
+          <w:rFonts w:ascii="Times New Roman" w:hAnsi="Times New Roman" w:cs="Times New Roman"/>
+        </w:rPr>
+        <w:t>t</w:t>
+      </w:r>
+      <w:proofErr w:type="spellEnd"/>
+      <w:r>
+        <w:rPr>
+          <w:rFonts w:ascii="Times New Roman" w:hAnsi="Times New Roman" w:cs="Times New Roman"/>
+        </w:rPr>
+        <w:t xml:space="preserve"> </w:t>
+      </w:r>
+      <w:r>
+        <w:rPr>
+          <w:rFonts w:ascii="Times New Roman" w:hAnsi="Times New Roman" w:cs="Times New Roman"/>
+        </w:rPr>
+        <w:t>simple plot example to plot the amplitude curve calculated in</w:t>
+      </w:r>
+      <w:r>
+        <w:rPr>
+          <w:rFonts w:ascii="Times New Roman" w:hAnsi="Times New Roman" w:cs="Times New Roman"/>
+        </w:rPr>
+        <w:t xml:space="preserve"> </w:t>
+      </w:r>
+      <w:r>
+        <w:rPr>
+          <w:rFonts w:ascii="Times New Roman" w:hAnsi="Times New Roman" w:cs="Times New Roman"/>
+        </w:rPr>
+        <w:t xml:space="preserve">task 1. Note: the </w:t>
+      </w:r>
+      <w:r>
+        <w:rPr>
+          <w:rFonts w:ascii="Times New Roman" w:hAnsi="Times New Roman" w:cs="Times New Roman"/>
+        </w:rPr>
+        <w:t>x</w:t>
+      </w:r>
+      <w:r>
+        <w:rPr>
+          <w:rFonts w:ascii="Times New Roman" w:hAnsi="Times New Roman" w:cs="Times New Roman"/>
+        </w:rPr>
+        <w:t>-</w:t>
+      </w:r>
+      <w:r>
+        <w:rPr>
+          <w:rFonts w:ascii="Times New Roman" w:hAnsi="Times New Roman" w:cs="Times New Roman"/>
+        </w:rPr>
+        <w:t xml:space="preserve">axis is sample </w:t>
+      </w:r>
+      <w:r>
+        <w:rPr>
+          <w:rFonts w:ascii="Times New Roman" w:hAnsi="Times New Roman" w:cs="Times New Roman"/>
+        </w:rPr>
+        <w:t>number</w:t>
+      </w:r>
+      <w:r>
+        <w:rPr>
+          <w:rFonts w:ascii="Times New Roman" w:hAnsi="Times New Roman" w:cs="Times New Roman"/>
+        </w:rPr>
+        <w:t>; y</w:t>
+      </w:r>
+      <w:r>
+        <w:rPr>
+          <w:rFonts w:ascii="Times New Roman" w:hAnsi="Times New Roman" w:cs="Times New Roman"/>
+        </w:rPr>
+        <w:t>-</w:t>
+      </w:r>
+      <w:r>
+        <w:rPr>
+          <w:rFonts w:ascii="Times New Roman" w:hAnsi="Times New Roman" w:cs="Times New Roman"/>
+        </w:rPr>
+        <w:t>axis is amplitude</w:t>
+      </w:r>
+      <w:r>
+        <w:rPr>
+          <w:rFonts w:ascii="Times New Roman" w:hAnsi="Times New Roman" w:cs="Times New Roman"/>
+        </w:rPr>
+        <w:t>.</w:t>
+      </w:r>
+    </w:p>
+    <w:p>
+      <w:pPr>
+        <w:pStyle w:val="Heading2"/>
+        <w:jc w:val="both"/>
+        <w:rPr>
+          <w:color w:val="000000" w:themeColor="text1"/>
+        </w:rPr>
+      </w:pPr>
+      <w:r>
+        <w:rPr>
+          <w:color w:val="000000" w:themeColor="text1"/>
+        </w:rPr>
+        <w:t>Answer:</w:t>
+      </w:r>
+    </w:p>
+    <w:p>
+      <w:pPr>
+        <w:spacing w:after="120"/>
+        <w:rPr>
+          <w:rFonts w:ascii="Times New Roman" w:hAnsi="Times New Roman" w:cs="Times New Roman"/>
+        </w:rPr>
+      </w:pPr>
+      <w:r>
+        <w:rPr>
+          <w:rFonts w:ascii="Times New Roman" w:hAnsi="Times New Roman" w:cs="Times New Roman"/>
+        </w:rPr>
+        <w:t xml:space="preserve">The </w:t>
+      </w:r>
+      <w:r>
+        <w:rPr>
+          <w:rFonts w:ascii="Times New Roman" w:hAnsi="Times New Roman" w:cs="Times New Roman"/>
+        </w:rPr>
+        <w:t>curves in the original tutorial</w:t>
+      </w:r>
+      <w:r>
+        <w:rPr>
+          <w:rFonts w:ascii="Times New Roman" w:hAnsi="Times New Roman" w:cs="Times New Roman"/>
+        </w:rPr>
+        <w:t xml:space="preserve"> are set with the following code:</w:t>
+      </w:r>
+    </w:p>
+    <w:bookmarkStart w:id="5" w:name="_MON_1462883897"/>
+    <w:bookmarkEnd w:id="5"/>
+    <w:p>
+      <w:pPr>
+        <w:spacing w:after="120"/>
+        <w:rPr>
+          <w:rFonts w:ascii="Times New Roman" w:hAnsi="Times New Roman" w:cs="Times New Roman"/>
+        </w:rPr>
+      </w:pPr>
+      <w:r>
+        <w:rPr>
+          <w:rFonts w:ascii="Times New Roman" w:hAnsi="Times New Roman" w:cs="Times New Roman"/>
+        </w:rPr>
+        <w:object w:dxaOrig="9026" w:dyaOrig="2779">
+          <v:shape id="_x0000_i1030" type="#_x0000_t75" style="width:451.5pt;height:138.75pt" o:ole="">
+            <v:imagedata r:id="rId16" o:title=""/>
+          </v:shape>
+          <o:OLEObject Type="Embed" ProgID="Word.Document.12" ShapeID="_x0000_i1030" DrawAspect="Content" ObjectID="_1462885061" r:id="rId17">
+            <o:FieldCodes>\s</o:FieldCodes>
+          </o:OLEObject>
+        </w:object>
+      </w:r>
+    </w:p>
+    <w:p>
+      <w:pPr>
+        <w:pStyle w:val="NoSpacing"/>
+        <w:spacing w:after="120"/>
+        <w:rPr>
+          <w:rFonts w:ascii="Times New Roman" w:hAnsi="Times New Roman" w:cs="Times New Roman"/>
+        </w:rPr>
+      </w:pPr>
+      <w:r>
+        <w:rPr>
+          <w:rFonts w:ascii="Times New Roman" w:hAnsi="Times New Roman" w:cs="Times New Roman"/>
+        </w:rPr>
+        <w:t xml:space="preserve">Where </w:t>
+      </w:r>
+      <w:proofErr w:type="spellStart"/>
+      <w:proofErr w:type="gramStart"/>
+      <w:r>
+        <w:rPr>
+          <w:rFonts w:ascii="Courier New" w:hAnsi="Courier New" w:cs="Courier New"/>
+        </w:rPr>
+        <w:t>setData</w:t>
+      </w:r>
+      <w:proofErr w:type="spellEnd"/>
+      <w:r>
+        <w:rPr>
+          <w:rFonts w:ascii="Courier New" w:hAnsi="Courier New" w:cs="Courier New"/>
+        </w:rPr>
+        <w:t>(</w:t>
+      </w:r>
+      <w:proofErr w:type="gramEnd"/>
+      <w:r>
+        <w:rPr>
+          <w:rFonts w:ascii="Courier New" w:hAnsi="Courier New" w:cs="Courier New"/>
+        </w:rPr>
+        <w:t>)</w:t>
+      </w:r>
+      <w:r>
+        <w:rPr>
+          <w:rFonts w:ascii="Times New Roman" w:hAnsi="Times New Roman" w:cs="Times New Roman"/>
+        </w:rPr>
+        <w:t xml:space="preserve"> is used to set the points on the curve. However, in the tutorial the points are generated from a sin wave and not set individually thus the following </w:t>
+      </w:r>
+      <w:r>
+        <w:rPr>
+          <w:rFonts w:ascii="Times New Roman" w:hAnsi="Times New Roman" w:cs="Times New Roman"/>
+        </w:rPr>
+        <w:t>code has</w:t>
+      </w:r>
+      <w:r>
+        <w:rPr>
+          <w:rFonts w:ascii="Times New Roman" w:hAnsi="Times New Roman" w:cs="Times New Roman"/>
+        </w:rPr>
+        <w:t xml:space="preserve"> been modified from the reworked task 1:</w:t>
+      </w:r>
+    </w:p>
+    <w:bookmarkStart w:id="6" w:name="_MON_1462883494"/>
+    <w:bookmarkEnd w:id="6"/>
+    <w:p>
+      <w:pPr>
+        <w:spacing w:after="120"/>
+        <w:rPr>
+          <w:rFonts w:ascii="Times New Roman" w:hAnsi="Times New Roman" w:cs="Times New Roman"/>
+        </w:rPr>
+      </w:pPr>
+      <w:r>
+        <w:rPr>
+          <w:rFonts w:ascii="Times New Roman" w:hAnsi="Times New Roman" w:cs="Times New Roman"/>
+        </w:rPr>
+        <w:object w:dxaOrig="9026" w:dyaOrig="7575">
+          <v:shape id="_x0000_i1031" type="#_x0000_t75" style="width:451.5pt;height:378.75pt" o:ole="">
+            <v:imagedata r:id="rId18" o:title=""/>
+          </v:shape>
+          <o:OLEObject Type="Embed" ProgID="Word.Document.12" ShapeID="_x0000_i1031" DrawAspect="Content" ObjectID="_1462885062" r:id="rId19">
+            <o:FieldCodes>\s</o:FieldCodes>
+          </o:OLEObject>
+        </w:object>
+      </w:r>
+    </w:p>
+    <w:p>
+      <w:pPr>
+        <w:pStyle w:val="NoSpacing"/>
+        <w:rPr>
+          <w:rFonts w:ascii="Times New Roman" w:hAnsi="Times New Roman" w:cs="Times New Roman"/>
+        </w:rPr>
+      </w:pPr>
+      <w:r>
+        <w:rPr>
+          <w:rFonts w:ascii="Times New Roman" w:hAnsi="Times New Roman" w:cs="Times New Roman"/>
+        </w:rPr>
+        <w:lastRenderedPageBreak/>
+        <w:t xml:space="preserve">This code sets up the curve in a similar manner to the tutorial, but then makes use of the file read and extraction code from task 1 to extract amplitude numbers from the file and push them into the </w:t>
+      </w:r>
+      <w:proofErr w:type="spellStart"/>
+      <w:r>
+        <w:rPr>
+          <w:rFonts w:ascii="Times New Roman" w:hAnsi="Times New Roman" w:cs="Times New Roman"/>
+        </w:rPr>
+        <w:t>QPolygonF</w:t>
+      </w:r>
+      <w:proofErr w:type="spellEnd"/>
+      <w:r>
+        <w:rPr>
+          <w:rFonts w:ascii="Times New Roman" w:hAnsi="Times New Roman" w:cs="Times New Roman"/>
+        </w:rPr>
+        <w:t xml:space="preserve"> variable to hold points. The counter </w:t>
+      </w:r>
+      <w:proofErr w:type="spellStart"/>
+      <w:r>
+        <w:rPr>
+          <w:rFonts w:ascii="Times New Roman" w:hAnsi="Times New Roman" w:cs="Times New Roman"/>
+        </w:rPr>
+        <w:t>i</w:t>
+      </w:r>
+      <w:proofErr w:type="spellEnd"/>
+      <w:r>
+        <w:rPr>
+          <w:rFonts w:ascii="Times New Roman" w:hAnsi="Times New Roman" w:cs="Times New Roman"/>
+        </w:rPr>
+        <w:t xml:space="preserve"> is used to set the sample number variable on the x-axis</w:t>
+      </w:r>
+      <w:r>
+        <w:rPr>
+          <w:rFonts w:ascii="Times New Roman" w:hAnsi="Times New Roman" w:cs="Times New Roman"/>
+        </w:rPr>
+        <w:t>, and the amplitude variable</w:t>
+      </w:r>
+      <w:r>
+        <w:rPr>
+          <w:rFonts w:ascii="Times New Roman" w:hAnsi="Times New Roman" w:cs="Times New Roman"/>
+        </w:rPr>
+        <w:t xml:space="preserve"> pulled from the input file is set to the y-axis. The </w:t>
+      </w:r>
+      <w:proofErr w:type="gramStart"/>
+      <w:r>
+        <w:rPr>
+          <w:rFonts w:ascii="Times New Roman" w:hAnsi="Times New Roman" w:cs="Times New Roman"/>
+        </w:rPr>
+        <w:t>points</w:t>
+      </w:r>
+      <w:proofErr w:type="gramEnd"/>
+      <w:r>
+        <w:rPr>
+          <w:rFonts w:ascii="Times New Roman" w:hAnsi="Times New Roman" w:cs="Times New Roman"/>
+        </w:rPr>
+        <w:t xml:space="preserve"> variable </w:t>
+      </w:r>
+      <w:r>
+        <w:rPr>
+          <w:rFonts w:ascii="Times New Roman" w:hAnsi="Times New Roman" w:cs="Times New Roman"/>
+        </w:rPr>
+        <w:t xml:space="preserve">is then input to the </w:t>
+      </w:r>
+      <w:proofErr w:type="spellStart"/>
+      <w:r>
+        <w:rPr>
+          <w:rFonts w:ascii="Times New Roman" w:hAnsi="Times New Roman" w:cs="Times New Roman"/>
+        </w:rPr>
+        <w:t>cAmplitude</w:t>
+      </w:r>
+      <w:proofErr w:type="spellEnd"/>
+      <w:r>
+        <w:rPr>
+          <w:rFonts w:ascii="Times New Roman" w:hAnsi="Times New Roman" w:cs="Times New Roman"/>
+        </w:rPr>
+        <w:t xml:space="preserve"> curve.</w:t>
+      </w:r>
+    </w:p>
+    <w:p>
+      <w:pPr>
+        <w:pStyle w:val="NoSpacing"/>
+        <w:rPr>
+          <w:rFonts w:ascii="Times New Roman" w:hAnsi="Times New Roman" w:cs="Times New Roman"/>
+        </w:rPr>
+      </w:pPr>
+    </w:p>
+    <w:p>
+      <w:pPr>
+        <w:pStyle w:val="NoSpacing"/>
+        <w:rPr>
+          <w:rFonts w:ascii="Times New Roman" w:hAnsi="Times New Roman" w:cs="Times New Roman"/>
+        </w:rPr>
+      </w:pPr>
+      <w:r>
+        <w:rPr>
+          <w:rFonts w:ascii="Times New Roman" w:hAnsi="Times New Roman" w:cs="Times New Roman"/>
+        </w:rPr>
+        <w:t xml:space="preserve">Due to issues with building </w:t>
+      </w:r>
+      <w:proofErr w:type="spellStart"/>
+      <w:r>
+        <w:rPr>
+          <w:rFonts w:ascii="Times New Roman" w:hAnsi="Times New Roman" w:cs="Times New Roman"/>
+        </w:rPr>
+        <w:t>Qwt</w:t>
+      </w:r>
+      <w:proofErr w:type="spellEnd"/>
+      <w:r>
+        <w:rPr>
+          <w:rFonts w:ascii="Times New Roman" w:hAnsi="Times New Roman" w:cs="Times New Roman"/>
+        </w:rPr>
+        <w:t xml:space="preserve"> 5.2.1, this solution could not be tested and thus </w:t>
+      </w:r>
+      <w:proofErr w:type="gramStart"/>
+      <w:r>
+        <w:rPr>
+          <w:rFonts w:ascii="Times New Roman" w:hAnsi="Times New Roman" w:cs="Times New Roman"/>
+        </w:rPr>
+        <w:t>a</w:t>
+      </w:r>
+      <w:proofErr w:type="gramEnd"/>
+      <w:r>
+        <w:rPr>
+          <w:rFonts w:ascii="Times New Roman" w:hAnsi="Times New Roman" w:cs="Times New Roman"/>
+        </w:rPr>
+        <w:t xml:space="preserve"> output graph could not be generated.</w:t>
+      </w:r>
+      <w:bookmarkStart w:id="7" w:name="_GoBack"/>
+      <w:bookmarkEnd w:id="7"/>
     </w:p>
     <w:sectPr>
       <w:pgSz w:w="11906" w:h="16838"/>

</xml_diff>